<commit_message>
adds abstract and methods and validates xml
</commit_message>
<xml_diff>
--- a/data-raw/metadata/abstract.docx
+++ b/data-raw/metadata/abstract.docx
@@ -1,12 +1,716 @@
 
 <file path=word/document.xml><?xml version="1.0" encoding="utf-8"?>
-<w:document xmlns:wpc="http://schemas.microsoft.com/office/word/2010/wordprocessingCanvas" xmlns:cx="http://schemas.microsoft.com/office/drawing/2014/chartex" xmlns:cx1="http://schemas.microsoft.com/office/drawing/2015/9/8/chartex" xmlns:cx2="http://schemas.microsoft.com/office/drawing/2015/10/21/chartex" xmlns:cx3="http://schemas.microsoft.com/office/drawing/2016/5/9/chartex" xmlns:cx4="http://schemas.microsoft.com/office/drawing/2016/5/10/chartex" xmlns:cx5="http://schemas.microsoft.com/office/drawing/2016/5/11/chartex" xmlns:cx6="http://schemas.microsoft.com/office/drawing/2016/5/12/chartex" xmlns:cx7="http://schemas.microsoft.com/office/drawing/2016/5/13/chartex" xmlns:cx8="http://schemas.microsoft.com/office/drawing/2016/5/14/chartex" xmlns:mc="http://schemas.openxmlformats.org/markup-compatibility/2006" xmlns:aink="http://schemas.microsoft.com/office/drawing/2016/ink" xmlns:am3d="http://schemas.microsoft.com/office/drawing/2017/model3d" xmlns:o="urn:schemas-microsoft-com:office:office" xmlns:oel="http://schemas.microsoft.com/office/2019/extlst" xmlns:r="http://schemas.openxmlformats.org/officeDocument/2006/relationships" xmlns:m="http://schemas.openxmlformats.org/officeDocument/2006/math" xmlns:v="urn:schemas-microsoft-com:vml" xmlns:wp14="http://schemas.microsoft.com/office/word/2010/wordprocessingDrawing" xmlns:wp="http://schemas.openxmlformats.org/drawingml/2006/wordprocessingDrawing" xmlns:w10="urn:schemas-microsoft-com:office:word" xmlns:w="http://schemas.openxmlformats.org/wordprocessingml/2006/main" xmlns:w14="http://schemas.microsoft.com/office/word/2010/wordml" xmlns:w15="http://schemas.microsoft.com/office/word/2012/wordml" xmlns:w16cex="http://schemas.microsoft.com/office/word/2018/wordml/cex" xmlns:w16cid="http://schemas.microsoft.com/office/word/2016/wordml/cid" xmlns:w16="http://schemas.microsoft.com/office/word/2018/wordml" xmlns:w16sdtdh="http://schemas.microsoft.com/office/word/2020/wordml/sdtdatahash" xmlns:w16se="http://schemas.microsoft.com/office/word/2015/wordml/symex" xmlns:wpg="http://schemas.microsoft.com/office/word/2010/wordprocessingGroup" xmlns:wpi="http://schemas.microsoft.com/office/word/2010/wordprocessingInk" xmlns:wne="http://schemas.microsoft.com/office/word/2006/wordml" xmlns:wps="http://schemas.microsoft.com/office/word/2010/wordprocessingShape" mc:Ignorable="w14 w15 w16se w16cid w16 w16cex w16sdtdh wp14">
+<w:document xmlns:wpc="http://schemas.microsoft.com/office/word/2010/wordprocessingCanvas" xmlns:cx="http://schemas.microsoft.com/office/drawing/2014/chartex" xmlns:cx1="http://schemas.microsoft.com/office/drawing/2015/9/8/chartex" xmlns:cx2="http://schemas.microsoft.com/office/drawing/2015/10/21/chartex" xmlns:cx3="http://schemas.microsoft.com/office/drawing/2016/5/9/chartex" xmlns:cx4="http://schemas.microsoft.com/office/drawing/2016/5/10/chartex" xmlns:cx5="http://schemas.microsoft.com/office/drawing/2016/5/11/chartex" xmlns:cx6="http://schemas.microsoft.com/office/drawing/2016/5/12/chartex" xmlns:cx7="http://schemas.microsoft.com/office/drawing/2016/5/13/chartex" xmlns:cx8="http://schemas.microsoft.com/office/drawing/2016/5/14/chartex" xmlns:mc="http://schemas.openxmlformats.org/markup-compatibility/2006" xmlns:aink="http://schemas.microsoft.com/office/drawing/2016/ink" xmlns:am3d="http://schemas.microsoft.com/office/drawing/2017/model3d" xmlns:o="urn:schemas-microsoft-com:office:office" xmlns:oel="http://schemas.microsoft.com/office/2019/extlst" xmlns:r="http://schemas.openxmlformats.org/officeDocument/2006/relationships" xmlns:m="http://schemas.openxmlformats.org/officeDocument/2006/math" xmlns:v="urn:schemas-microsoft-com:vml" xmlns:wp14="http://schemas.microsoft.com/office/word/2010/wordprocessingDrawing" xmlns:wp="http://schemas.openxmlformats.org/drawingml/2006/wordprocessingDrawing" xmlns:w10="urn:schemas-microsoft-com:office:word" xmlns:w="http://schemas.openxmlformats.org/wordprocessingml/2006/main" xmlns:w14="http://schemas.microsoft.com/office/word/2010/wordml" xmlns:w15="http://schemas.microsoft.com/office/word/2012/wordml" xmlns:w16cex="http://schemas.microsoft.com/office/word/2018/wordml/cex" xmlns:w16cid="http://schemas.microsoft.com/office/word/2016/wordml/cid" xmlns:w16="http://schemas.microsoft.com/office/word/2018/wordml" xmlns:w16du="http://schemas.microsoft.com/office/word/2023/wordml/word16du" xmlns:w16sdtdh="http://schemas.microsoft.com/office/word/2020/wordml/sdtdatahash" xmlns:w16se="http://schemas.microsoft.com/office/word/2015/wordml/symex" xmlns:wpg="http://schemas.microsoft.com/office/word/2010/wordprocessingGroup" xmlns:wpi="http://schemas.microsoft.com/office/word/2010/wordprocessingInk" xmlns:wne="http://schemas.microsoft.com/office/word/2006/wordml" xmlns:wps="http://schemas.microsoft.com/office/word/2010/wordprocessingShape" mc:Ignorable="w14 w15 w16se w16cid w16 w16cex w16sdtdh wp14">
   <w:body>
     <w:p>
-      <w:r>
-        <w:t>Abstract here!</w:t>
+      <w:pPr>
+        <w:pStyle w:val="paragraph"/>
+        <w:spacing w:before="0" w:beforeAutospacing="0" w:after="0" w:afterAutospacing="0"/>
+        <w:textAlignment w:val="baseline"/>
+        <w:rPr>
+          <w:rFonts w:asciiTheme="minorHAnsi" w:hAnsiTheme="minorHAnsi" w:cstheme="minorBidi"/>
+          <w:sz w:val="22"/>
+          <w:szCs w:val="22"/>
+        </w:rPr>
+      </w:pPr>
+      <w:r>
+        <w:rPr>
+          <w:rStyle w:val="normaltextrun"/>
+          <w:rFonts w:asciiTheme="minorHAnsi" w:hAnsiTheme="minorHAnsi" w:cstheme="minorBidi"/>
+          <w:sz w:val="22"/>
+          <w:szCs w:val="22"/>
+        </w:rPr>
+        <w:t>Since 1995, the rotary screw traps (RSTs) at Knights Landing have provided water management agencies an early warning of emigrating juvenile Chinook salmon (</w:t>
+      </w:r>
+      <w:r>
+        <w:rPr>
+          <w:rStyle w:val="normaltextrun"/>
+          <w:rFonts w:ascii="Calibri" w:hAnsi="Calibri" w:cs="Calibri"/>
+          <w:sz w:val="22"/>
+          <w:szCs w:val="22"/>
+        </w:rPr>
+        <w:t>Oncorhynchus tshawytscha</w:t>
+      </w:r>
+      <w:r>
+        <w:rPr>
+          <w:rStyle w:val="normaltextrun"/>
+          <w:rFonts w:ascii="Calibri" w:hAnsi="Calibri" w:cs="Calibri"/>
+          <w:sz w:val="22"/>
+          <w:szCs w:val="22"/>
+        </w:rPr>
+        <w:t>)</w:t>
+      </w:r>
+      <w:r>
+        <w:rPr>
+          <w:rStyle w:val="normaltextrun"/>
+          <w:rFonts w:asciiTheme="minorHAnsi" w:hAnsiTheme="minorHAnsi" w:cstheme="minorBidi"/>
+          <w:sz w:val="22"/>
+          <w:szCs w:val="22"/>
+        </w:rPr>
+        <w:t xml:space="preserve"> and steelhead trout (</w:t>
+      </w:r>
+      <w:r>
+        <w:rPr>
+          <w:rStyle w:val="normaltextrun"/>
+          <w:rFonts w:asciiTheme="minorHAnsi" w:hAnsiTheme="minorHAnsi" w:cstheme="minorBidi"/>
+          <w:sz w:val="22"/>
+          <w:szCs w:val="22"/>
+        </w:rPr>
+        <w:t>O. mykiss</w:t>
+      </w:r>
+      <w:r>
+        <w:rPr>
+          <w:rStyle w:val="normaltextrun"/>
+          <w:rFonts w:asciiTheme="minorHAnsi" w:hAnsiTheme="minorHAnsi" w:cstheme="minorBidi"/>
+          <w:sz w:val="22"/>
+          <w:szCs w:val="22"/>
+        </w:rPr>
+        <w:t xml:space="preserve">) making their way to the Sacramento-San Joaquin Delta (Delta). Due </w:t>
+      </w:r>
+      <w:r>
+        <w:rPr>
+          <w:rStyle w:val="normaltextrun"/>
+          <w:rFonts w:asciiTheme="minorHAnsi" w:hAnsiTheme="minorHAnsi" w:cstheme="minorBidi"/>
+          <w:sz w:val="22"/>
+          <w:szCs w:val="22"/>
+        </w:rPr>
+        <w:t>to the</w:t>
+      </w:r>
+      <w:r>
+        <w:rPr>
+          <w:rStyle w:val="normaltextrun"/>
+          <w:rFonts w:asciiTheme="minorHAnsi" w:hAnsiTheme="minorHAnsi" w:cstheme="minorBidi"/>
+          <w:sz w:val="22"/>
+          <w:szCs w:val="22"/>
+        </w:rPr>
+        <w:t xml:space="preserve"> proximity </w:t>
+      </w:r>
+      <w:r>
+        <w:rPr>
+          <w:rStyle w:val="normaltextrun"/>
+          <w:rFonts w:asciiTheme="minorHAnsi" w:hAnsiTheme="minorHAnsi" w:cstheme="minorBidi"/>
+          <w:sz w:val="22"/>
+          <w:szCs w:val="22"/>
+        </w:rPr>
+        <w:t xml:space="preserve">of the site </w:t>
+      </w:r>
+      <w:r>
+        <w:rPr>
+          <w:rStyle w:val="normaltextrun"/>
+          <w:rFonts w:asciiTheme="minorHAnsi" w:hAnsiTheme="minorHAnsi" w:cstheme="minorBidi"/>
+          <w:sz w:val="22"/>
+          <w:szCs w:val="22"/>
+        </w:rPr>
+        <w:t>to other major tributaries of the Sacramento River, such as the Feather and American Rivers, it is assumed that salmonids captured at th</w:t>
+      </w:r>
+      <w:r>
+        <w:rPr>
+          <w:rStyle w:val="normaltextrun"/>
+          <w:rFonts w:asciiTheme="minorHAnsi" w:hAnsiTheme="minorHAnsi" w:cstheme="minorBidi"/>
+          <w:sz w:val="22"/>
+          <w:szCs w:val="22"/>
+        </w:rPr>
+        <w:t>e</w:t>
+      </w:r>
+      <w:r>
+        <w:rPr>
+          <w:rStyle w:val="normaltextrun"/>
+          <w:rFonts w:asciiTheme="minorHAnsi" w:hAnsiTheme="minorHAnsi" w:cstheme="minorBidi"/>
+          <w:sz w:val="22"/>
+          <w:szCs w:val="22"/>
+        </w:rPr>
+        <w:t xml:space="preserve"> </w:t>
+      </w:r>
+      <w:r>
+        <w:rPr>
+          <w:rStyle w:val="normaltextrun"/>
+          <w:rFonts w:asciiTheme="minorHAnsi" w:hAnsiTheme="minorHAnsi" w:cstheme="minorBidi"/>
+          <w:sz w:val="22"/>
+          <w:szCs w:val="22"/>
+        </w:rPr>
+        <w:t xml:space="preserve">Knights Landing RSTs </w:t>
+      </w:r>
+      <w:r>
+        <w:rPr>
+          <w:rStyle w:val="normaltextrun"/>
+          <w:rFonts w:asciiTheme="minorHAnsi" w:hAnsiTheme="minorHAnsi" w:cstheme="minorBidi"/>
+          <w:sz w:val="22"/>
+          <w:szCs w:val="22"/>
+        </w:rPr>
+        <w:t>originate from the upper Sacramento River and its tributaries, a stretch of river that provides spawning and rearing habitat for all four runs of natural origin Chinook salmon: winter-run (State and federally listed as endangered), spring-run (State and federally listed as threatened), late fall-run and fall-run, as well as steelhead trout (federally listed</w:t>
+      </w:r>
+      <w:r>
+        <w:rPr>
+          <w:rStyle w:val="normaltextrun"/>
+          <w:rFonts w:asciiTheme="minorHAnsi" w:hAnsiTheme="minorHAnsi" w:cstheme="minorBidi"/>
+          <w:sz w:val="22"/>
+          <w:szCs w:val="22"/>
+        </w:rPr>
+        <w:t xml:space="preserve"> as</w:t>
+      </w:r>
+      <w:r>
+        <w:rPr>
+          <w:rStyle w:val="normaltextrun"/>
+          <w:rFonts w:asciiTheme="minorHAnsi" w:hAnsiTheme="minorHAnsi" w:cstheme="minorBidi"/>
+          <w:sz w:val="22"/>
+          <w:szCs w:val="22"/>
+        </w:rPr>
+        <w:t xml:space="preserve"> threatened). </w:t>
+      </w:r>
+      <w:r>
+        <w:rPr>
+          <w:rStyle w:val="eop"/>
+          <w:rFonts w:asciiTheme="minorHAnsi" w:hAnsiTheme="minorHAnsi" w:cstheme="minorBidi"/>
+          <w:sz w:val="22"/>
+          <w:szCs w:val="22"/>
+        </w:rPr>
+        <w:t> </w:t>
       </w:r>
     </w:p>
+    <w:p>
+      <w:pPr>
+        <w:pStyle w:val="paragraph"/>
+        <w:spacing w:before="0" w:beforeAutospacing="0" w:after="0" w:afterAutospacing="0"/>
+        <w:textAlignment w:val="baseline"/>
+        <w:rPr>
+          <w:rStyle w:val="normaltextrun"/>
+          <w:rFonts w:asciiTheme="minorHAnsi" w:hAnsiTheme="minorHAnsi" w:cstheme="minorHAnsi"/>
+          <w:sz w:val="22"/>
+          <w:szCs w:val="22"/>
+          <w:lang w:val="en"/>
+        </w:rPr>
+      </w:pPr>
+    </w:p>
+    <w:p>
+      <w:pPr>
+        <w:pStyle w:val="paragraph"/>
+        <w:spacing w:before="0" w:beforeAutospacing="0" w:after="0" w:afterAutospacing="0"/>
+        <w:textAlignment w:val="baseline"/>
+        <w:rPr>
+          <w:rFonts w:asciiTheme="minorHAnsi" w:hAnsiTheme="minorHAnsi" w:cstheme="minorHAnsi"/>
+          <w:sz w:val="22"/>
+          <w:szCs w:val="22"/>
+        </w:rPr>
+      </w:pPr>
+      <w:r>
+        <w:rPr>
+          <w:rStyle w:val="normaltextrun"/>
+          <w:rFonts w:asciiTheme="minorHAnsi" w:hAnsiTheme="minorHAnsi" w:cstheme="minorHAnsi"/>
+          <w:sz w:val="22"/>
+          <w:szCs w:val="22"/>
+          <w:lang w:val="en"/>
+        </w:rPr>
+        <w:t xml:space="preserve">The near real-time information </w:t>
+      </w:r>
+      <w:r>
+        <w:rPr>
+          <w:rStyle w:val="normaltextrun"/>
+          <w:rFonts w:asciiTheme="minorHAnsi" w:hAnsiTheme="minorHAnsi" w:cstheme="minorHAnsi"/>
+          <w:sz w:val="22"/>
+          <w:szCs w:val="22"/>
+          <w:lang w:val="en"/>
+        </w:rPr>
+        <w:t xml:space="preserve">RST monitoring data provides </w:t>
+      </w:r>
+      <w:r>
+        <w:rPr>
+          <w:rStyle w:val="normaltextrun"/>
+          <w:rFonts w:asciiTheme="minorHAnsi" w:hAnsiTheme="minorHAnsi" w:cstheme="minorHAnsi"/>
+          <w:sz w:val="22"/>
+          <w:szCs w:val="22"/>
+          <w:lang w:val="en"/>
+        </w:rPr>
+        <w:t xml:space="preserve">on emigration timing and relative abundance for protected runs of </w:t>
+      </w:r>
+      <w:r>
+        <w:rPr>
+          <w:rStyle w:val="normaltextrun"/>
+          <w:rFonts w:asciiTheme="minorHAnsi" w:hAnsiTheme="minorHAnsi" w:cstheme="minorHAnsi"/>
+          <w:sz w:val="22"/>
+          <w:szCs w:val="22"/>
+          <w:lang w:val="en"/>
+        </w:rPr>
+        <w:t xml:space="preserve">juvenile </w:t>
+      </w:r>
+      <w:r>
+        <w:rPr>
+          <w:rStyle w:val="normaltextrun"/>
+          <w:rFonts w:asciiTheme="minorHAnsi" w:hAnsiTheme="minorHAnsi" w:cstheme="minorHAnsi"/>
+          <w:sz w:val="22"/>
+          <w:szCs w:val="22"/>
+          <w:lang w:val="en"/>
+        </w:rPr>
+        <w:t xml:space="preserve">Chinook </w:t>
+      </w:r>
+      <w:r>
+        <w:rPr>
+          <w:rStyle w:val="normaltextrun"/>
+          <w:rFonts w:asciiTheme="minorHAnsi" w:hAnsiTheme="minorHAnsi" w:cstheme="minorHAnsi"/>
+          <w:sz w:val="22"/>
+          <w:szCs w:val="22"/>
+          <w:lang w:val="en"/>
+        </w:rPr>
+        <w:t xml:space="preserve">salmon </w:t>
+      </w:r>
+      <w:r>
+        <w:rPr>
+          <w:rStyle w:val="normaltextrun"/>
+          <w:rFonts w:asciiTheme="minorHAnsi" w:hAnsiTheme="minorHAnsi" w:cstheme="minorHAnsi"/>
+          <w:sz w:val="22"/>
+          <w:szCs w:val="22"/>
+          <w:lang w:val="en"/>
+        </w:rPr>
+        <w:t xml:space="preserve">and steelhead improves the ability </w:t>
+      </w:r>
+      <w:r>
+        <w:rPr>
+          <w:rStyle w:val="normaltextrun"/>
+          <w:rFonts w:asciiTheme="minorHAnsi" w:hAnsiTheme="minorHAnsi" w:cstheme="minorHAnsi"/>
+          <w:sz w:val="22"/>
+          <w:szCs w:val="22"/>
+          <w:lang w:val="en"/>
+        </w:rPr>
+        <w:t xml:space="preserve">for resource agencies and water managers </w:t>
+      </w:r>
+      <w:r>
+        <w:rPr>
+          <w:rStyle w:val="normaltextrun"/>
+          <w:rFonts w:asciiTheme="minorHAnsi" w:hAnsiTheme="minorHAnsi" w:cstheme="minorHAnsi"/>
+          <w:sz w:val="22"/>
+          <w:szCs w:val="22"/>
+          <w:lang w:val="en"/>
+        </w:rPr>
+        <w:t>to implement protective measures that help them navigate through the maze of waterways in the Delta.</w:t>
+      </w:r>
+      <w:r>
+        <w:rPr>
+          <w:rStyle w:val="normaltextrun"/>
+          <w:rFonts w:asciiTheme="minorHAnsi" w:hAnsiTheme="minorHAnsi" w:cstheme="minorHAnsi"/>
+          <w:sz w:val="22"/>
+          <w:szCs w:val="22"/>
+        </w:rPr>
+        <w:t xml:space="preserve"> </w:t>
+      </w:r>
+      <w:r>
+        <w:rPr>
+          <w:rStyle w:val="normaltextrun"/>
+          <w:rFonts w:asciiTheme="minorHAnsi" w:hAnsiTheme="minorHAnsi" w:cstheme="minorHAnsi"/>
+          <w:sz w:val="22"/>
+          <w:szCs w:val="22"/>
+          <w:lang w:val="en"/>
+        </w:rPr>
+        <w:t xml:space="preserve">By utilizing emigration data in adaptive management, reservoir releases, export rates, water transfers, and Delta Cross Channel Gate operations </w:t>
+      </w:r>
+      <w:r>
+        <w:rPr>
+          <w:rStyle w:val="normaltextrun"/>
+          <w:rFonts w:asciiTheme="minorHAnsi" w:hAnsiTheme="minorHAnsi" w:cstheme="minorHAnsi"/>
+          <w:sz w:val="22"/>
+          <w:szCs w:val="22"/>
+          <w:lang w:val="en"/>
+        </w:rPr>
+        <w:t xml:space="preserve">can be modified </w:t>
+      </w:r>
+      <w:r>
+        <w:rPr>
+          <w:rStyle w:val="normaltextrun"/>
+          <w:rFonts w:asciiTheme="minorHAnsi" w:hAnsiTheme="minorHAnsi" w:cstheme="minorHAnsi"/>
+          <w:sz w:val="22"/>
+          <w:szCs w:val="22"/>
+          <w:lang w:val="en"/>
+        </w:rPr>
+        <w:t xml:space="preserve">to minimize </w:t>
+      </w:r>
+      <w:r>
+        <w:rPr>
+          <w:rStyle w:val="normaltextrun"/>
+          <w:rFonts w:asciiTheme="minorHAnsi" w:hAnsiTheme="minorHAnsi" w:cstheme="minorHAnsi"/>
+          <w:sz w:val="22"/>
+          <w:szCs w:val="22"/>
+          <w:lang w:val="en"/>
+        </w:rPr>
+        <w:t xml:space="preserve">the risk of </w:t>
+      </w:r>
+      <w:r>
+        <w:rPr>
+          <w:rStyle w:val="normaltextrun"/>
+          <w:rFonts w:asciiTheme="minorHAnsi" w:hAnsiTheme="minorHAnsi" w:cstheme="minorHAnsi"/>
+          <w:sz w:val="22"/>
+          <w:szCs w:val="22"/>
+          <w:lang w:val="en"/>
+        </w:rPr>
+        <w:t>predatio</w:t>
+      </w:r>
+      <w:r>
+        <w:rPr>
+          <w:rStyle w:val="normaltextrun"/>
+          <w:rFonts w:asciiTheme="minorHAnsi" w:hAnsiTheme="minorHAnsi" w:cstheme="minorHAnsi"/>
+          <w:sz w:val="22"/>
+          <w:szCs w:val="22"/>
+          <w:lang w:val="en"/>
+        </w:rPr>
+        <w:t>n, entrainment, and take,</w:t>
+      </w:r>
+      <w:r>
+        <w:rPr>
+          <w:rStyle w:val="normaltextrun"/>
+          <w:rFonts w:asciiTheme="minorHAnsi" w:hAnsiTheme="minorHAnsi" w:cstheme="minorHAnsi"/>
+          <w:sz w:val="22"/>
+          <w:szCs w:val="22"/>
+          <w:lang w:val="en"/>
+        </w:rPr>
+        <w:t xml:space="preserve"> thereby maximizing juvenile salmonid survival through the Delta.  </w:t>
+      </w:r>
+      <w:r>
+        <w:rPr>
+          <w:rStyle w:val="eop"/>
+          <w:rFonts w:asciiTheme="minorHAnsi" w:hAnsiTheme="minorHAnsi" w:cstheme="minorHAnsi"/>
+          <w:sz w:val="22"/>
+          <w:szCs w:val="22"/>
+        </w:rPr>
+        <w:t> </w:t>
+      </w:r>
+    </w:p>
+    <w:p>
+      <w:pPr>
+        <w:pStyle w:val="paragraph"/>
+        <w:spacing w:before="0" w:beforeAutospacing="0" w:after="0" w:afterAutospacing="0"/>
+        <w:textAlignment w:val="baseline"/>
+        <w:rPr>
+          <w:rStyle w:val="normaltextrun"/>
+          <w:rFonts w:asciiTheme="minorHAnsi" w:hAnsiTheme="minorHAnsi" w:cstheme="minorHAnsi"/>
+          <w:sz w:val="22"/>
+          <w:szCs w:val="22"/>
+          <w:lang w:val="en"/>
+        </w:rPr>
+      </w:pPr>
+    </w:p>
+    <w:p>
+      <w:pPr>
+        <w:pStyle w:val="paragraph"/>
+        <w:spacing w:before="0" w:beforeAutospacing="0" w:after="0" w:afterAutospacing="0"/>
+        <w:textAlignment w:val="baseline"/>
+        <w:rPr>
+          <w:rFonts w:asciiTheme="minorHAnsi" w:hAnsiTheme="minorHAnsi" w:cstheme="minorHAnsi"/>
+          <w:sz w:val="22"/>
+          <w:szCs w:val="22"/>
+        </w:rPr>
+      </w:pPr>
+      <w:r>
+        <w:rPr>
+          <w:rStyle w:val="normaltextrun"/>
+          <w:rFonts w:asciiTheme="minorHAnsi" w:hAnsiTheme="minorHAnsi" w:cstheme="minorHAnsi"/>
+          <w:sz w:val="22"/>
+          <w:szCs w:val="22"/>
+          <w:lang w:val="en"/>
+        </w:rPr>
+        <w:t>The primary goals of the Knights Landing Monitoring Program are</w:t>
+      </w:r>
+      <w:r>
+        <w:rPr>
+          <w:rStyle w:val="normaltextrun"/>
+          <w:rFonts w:asciiTheme="minorHAnsi" w:hAnsiTheme="minorHAnsi" w:cstheme="minorHAnsi"/>
+          <w:sz w:val="22"/>
+          <w:szCs w:val="22"/>
+          <w:lang w:val="en"/>
+        </w:rPr>
+        <w:t xml:space="preserve"> to</w:t>
+      </w:r>
+      <w:r>
+        <w:rPr>
+          <w:rStyle w:val="normaltextrun"/>
+          <w:rFonts w:asciiTheme="minorHAnsi" w:hAnsiTheme="minorHAnsi" w:cstheme="minorHAnsi"/>
+          <w:sz w:val="22"/>
+          <w:szCs w:val="22"/>
+          <w:lang w:val="en"/>
+        </w:rPr>
+        <w:t xml:space="preserve"> (1) </w:t>
+      </w:r>
+      <w:r>
+        <w:rPr>
+          <w:rStyle w:val="normaltextrun"/>
+          <w:rFonts w:asciiTheme="minorHAnsi" w:hAnsiTheme="minorHAnsi" w:cstheme="minorHAnsi"/>
+          <w:sz w:val="22"/>
+          <w:szCs w:val="22"/>
+          <w:lang w:val="en"/>
+        </w:rPr>
+        <w:t>Provide early warning of listed salmonids emigrating toward the Delta</w:t>
+      </w:r>
+      <w:r>
+        <w:rPr>
+          <w:rStyle w:val="normaltextrun"/>
+          <w:rFonts w:asciiTheme="minorHAnsi" w:hAnsiTheme="minorHAnsi" w:cstheme="minorHAnsi"/>
+          <w:sz w:val="22"/>
+          <w:szCs w:val="22"/>
+          <w:lang w:val="en"/>
+        </w:rPr>
+        <w:t xml:space="preserve">, (2) </w:t>
+      </w:r>
+      <w:r>
+        <w:rPr>
+          <w:rStyle w:val="normaltextrun"/>
+          <w:rFonts w:asciiTheme="minorHAnsi" w:hAnsiTheme="minorHAnsi" w:cstheme="minorHAnsi"/>
+          <w:sz w:val="22"/>
+          <w:szCs w:val="22"/>
+          <w:lang w:val="en"/>
+        </w:rPr>
+        <w:t>Document passage of emigrating salmonids including timing, relative abundance, and environmental conditions</w:t>
+      </w:r>
+      <w:r>
+        <w:rPr>
+          <w:rStyle w:val="eop"/>
+          <w:rFonts w:asciiTheme="minorHAnsi" w:hAnsiTheme="minorHAnsi" w:cstheme="minorHAnsi"/>
+          <w:sz w:val="22"/>
+          <w:szCs w:val="22"/>
+        </w:rPr>
+        <w:t xml:space="preserve">, (3) </w:t>
+      </w:r>
+      <w:r>
+        <w:rPr>
+          <w:rStyle w:val="normaltextrun"/>
+          <w:rFonts w:asciiTheme="minorHAnsi" w:hAnsiTheme="minorHAnsi" w:cstheme="minorHAnsi"/>
+          <w:sz w:val="22"/>
+          <w:szCs w:val="22"/>
+          <w:lang w:val="en"/>
+        </w:rPr>
+        <w:t>Develop passage estimates of salmonids emigrating through the lower Sacramento River above the Delta</w:t>
+      </w:r>
+      <w:r>
+        <w:rPr>
+          <w:rStyle w:val="eop"/>
+          <w:rFonts w:asciiTheme="minorHAnsi" w:hAnsiTheme="minorHAnsi" w:cstheme="minorHAnsi"/>
+          <w:sz w:val="22"/>
+          <w:szCs w:val="22"/>
+        </w:rPr>
+        <w:t xml:space="preserve">, and (4) </w:t>
+      </w:r>
+      <w:r>
+        <w:rPr>
+          <w:rStyle w:val="normaltextrun"/>
+          <w:rFonts w:asciiTheme="minorHAnsi" w:hAnsiTheme="minorHAnsi" w:cstheme="minorHAnsi"/>
+          <w:sz w:val="22"/>
+          <w:szCs w:val="22"/>
+          <w:lang w:val="en"/>
+        </w:rPr>
+        <w:t xml:space="preserve">Develop a long-term dataset on </w:t>
+      </w:r>
+      <w:r>
+        <w:rPr>
+          <w:rStyle w:val="normaltextrun"/>
+          <w:rFonts w:asciiTheme="minorHAnsi" w:hAnsiTheme="minorHAnsi" w:cstheme="minorHAnsi"/>
+          <w:sz w:val="22"/>
+          <w:szCs w:val="22"/>
+          <w:lang w:val="en"/>
+        </w:rPr>
+        <w:t xml:space="preserve">juvenile salmonid </w:t>
+      </w:r>
+      <w:r>
+        <w:rPr>
+          <w:rStyle w:val="normaltextrun"/>
+          <w:rFonts w:asciiTheme="minorHAnsi" w:hAnsiTheme="minorHAnsi" w:cstheme="minorHAnsi"/>
+          <w:sz w:val="22"/>
+          <w:szCs w:val="22"/>
+          <w:lang w:val="en"/>
+        </w:rPr>
+        <w:t>emigration to compare changes over time</w:t>
+      </w:r>
+      <w:r>
+        <w:rPr>
+          <w:rStyle w:val="eop"/>
+          <w:rFonts w:asciiTheme="minorHAnsi" w:hAnsiTheme="minorHAnsi" w:cstheme="minorHAnsi"/>
+          <w:sz w:val="22"/>
+          <w:szCs w:val="22"/>
+        </w:rPr>
+        <w:t>.</w:t>
+      </w:r>
+    </w:p>
+    <w:p>
+      <w:pPr>
+        <w:textAlignment w:val="baseline"/>
+        <w:rPr>
+          <w:rFonts w:cstheme="minorHAnsi"/>
+        </w:rPr>
+      </w:pPr>
+    </w:p>
+    <w:p>
+      <w:pPr>
+        <w:textAlignment w:val="baseline"/>
+        <w:rPr>
+          <w:rFonts w:ascii="Calibri" w:eastAsia="Calibri" w:hAnsi="Calibri" w:cs="Calibri"/>
+        </w:rPr>
+      </w:pPr>
+      <w:r>
+        <w:rPr>
+          <w:rFonts w:cstheme="minorHAnsi"/>
+        </w:rPr>
+        <w:t>The California Department of Fish and Wildlife (</w:t>
+      </w:r>
+      <w:r>
+        <w:rPr>
+          <w:rFonts w:cstheme="minorHAnsi"/>
+        </w:rPr>
+        <w:t>CDFW</w:t>
+      </w:r>
+      <w:r>
+        <w:rPr>
+          <w:rFonts w:cstheme="minorHAnsi"/>
+        </w:rPr>
+        <w:t>)</w:t>
+      </w:r>
+      <w:r>
+        <w:rPr>
+          <w:rFonts w:cstheme="minorHAnsi"/>
+        </w:rPr>
+        <w:t xml:space="preserve"> issued ITP 2081-2019-066-00 to DWR on March 31, 2020, for the long-term operation of the S</w:t>
+      </w:r>
+      <w:r>
+        <w:rPr>
+          <w:rFonts w:cstheme="minorHAnsi"/>
+        </w:rPr>
+        <w:t>tate Water Project (S</w:t>
+      </w:r>
+      <w:r>
+        <w:rPr>
+          <w:rFonts w:cstheme="minorHAnsi"/>
+        </w:rPr>
+        <w:t>WP</w:t>
+      </w:r>
+      <w:r>
+        <w:rPr>
+          <w:rFonts w:cstheme="minorHAnsi"/>
+        </w:rPr>
+        <w:t>)</w:t>
+      </w:r>
+      <w:r>
+        <w:rPr>
+          <w:rFonts w:cstheme="minorHAnsi"/>
+        </w:rPr>
+        <w:t xml:space="preserve"> in the Delta. </w:t>
+      </w:r>
+      <w:r>
+        <w:rPr>
+          <w:rFonts w:ascii="Calibri" w:eastAsia="Calibri" w:hAnsi="Calibri" w:cs="Calibri"/>
+        </w:rPr>
+        <w:t xml:space="preserve">Condition 7.5.2 of the ITP requires the development and establishment of a spring-run Chinook salmon juvenile production estimate (JPE) to increase understanding </w:t>
+      </w:r>
+      <w:r>
+        <w:rPr>
+          <w:rFonts w:ascii="Calibri" w:eastAsia="Calibri" w:hAnsi="Calibri" w:cs="Calibri"/>
+        </w:rPr>
+        <w:t xml:space="preserve">of </w:t>
+      </w:r>
+      <w:r>
+        <w:rPr>
+          <w:rFonts w:ascii="Calibri" w:eastAsia="Calibri" w:hAnsi="Calibri" w:cs="Calibri"/>
+        </w:rPr>
+        <w:t xml:space="preserve">the impacts water operations have on the spring-run Chinook salmon population in the Sacramento River watershed and inform the development of minimization measures to reduce take of spring-run Chinook salmon at Delta fish salvage facilities. Data from the </w:t>
+      </w:r>
+      <w:r>
+        <w:rPr>
+          <w:rFonts w:ascii="Calibri" w:eastAsia="Calibri" w:hAnsi="Calibri" w:cs="Calibri"/>
+        </w:rPr>
+        <w:t>Knights Landing</w:t>
+      </w:r>
+      <w:r>
+        <w:rPr>
+          <w:rFonts w:ascii="Calibri" w:eastAsia="Calibri" w:hAnsi="Calibri" w:cs="Calibri"/>
+        </w:rPr>
+        <w:t xml:space="preserve"> RST will be used along with other datasets from juvenile salmonid monitoring programs in the Sacramento River Watershed to inform the development of JPE modeling approaches.</w:t>
+      </w:r>
+    </w:p>
+    <w:p>
+      <w:pPr>
+        <w:textAlignment w:val="baseline"/>
+        <w:rPr>
+          <w:rFonts w:ascii="Calibri" w:eastAsia="Calibri" w:hAnsi="Calibri" w:cs="Calibri"/>
+        </w:rPr>
+      </w:pPr>
+    </w:p>
+    <w:p>
+      <w:pPr>
+        <w:textAlignment w:val="baseline"/>
+        <w:rPr>
+          <w:rFonts w:cstheme="minorHAnsi"/>
+        </w:rPr>
+      </w:pPr>
+      <w:r>
+        <w:rPr>
+          <w:rFonts w:cstheme="minorHAnsi"/>
+        </w:rPr>
+        <w:t>Salmonid data collected from the Knights Landing RST, among other datasets, is also used by the Salmon Monitoring Team (</w:t>
+      </w:r>
+      <w:proofErr w:type="spellStart"/>
+      <w:r>
+        <w:rPr>
+          <w:rFonts w:cstheme="minorHAnsi"/>
+        </w:rPr>
+        <w:t>SaMT</w:t>
+      </w:r>
+      <w:proofErr w:type="spellEnd"/>
+      <w:r>
+        <w:rPr>
+          <w:rFonts w:cstheme="minorHAnsi"/>
+        </w:rPr>
+        <w:t xml:space="preserve">) to </w:t>
+      </w:r>
+      <w:r>
+        <w:rPr>
+          <w:rFonts w:cstheme="minorHAnsi"/>
+        </w:rPr>
+        <w:t xml:space="preserve">understand the movement of juvenile salmon in the Sacramento River </w:t>
+      </w:r>
+      <w:r>
+        <w:rPr>
+          <w:rFonts w:cstheme="minorHAnsi"/>
+        </w:rPr>
+        <w:t xml:space="preserve">Watershed </w:t>
+      </w:r>
+      <w:r>
+        <w:rPr>
+          <w:rFonts w:cstheme="minorHAnsi"/>
+        </w:rPr>
+        <w:t>to estimate the number of winter-run and spring-run Chinook salmon that have entered the Delta.</w:t>
+      </w:r>
+      <w:r>
+        <w:rPr>
+          <w:rFonts w:cstheme="minorHAnsi"/>
+        </w:rPr>
+        <w:t xml:space="preserve"> </w:t>
+      </w:r>
+      <w:proofErr w:type="spellStart"/>
+      <w:r>
+        <w:rPr>
+          <w:rFonts w:cstheme="minorHAnsi"/>
+        </w:rPr>
+        <w:t>SaMT</w:t>
+      </w:r>
+      <w:proofErr w:type="spellEnd"/>
+      <w:r>
+        <w:rPr>
+          <w:rFonts w:cstheme="minorHAnsi"/>
+        </w:rPr>
+        <w:t xml:space="preserve"> is a real-time operations monitoring team required by </w:t>
+      </w:r>
+      <w:r>
+        <w:rPr>
+          <w:rFonts w:cstheme="minorHAnsi"/>
+        </w:rPr>
+        <w:t xml:space="preserve">Condition of Approval 8.1.2 of the ITP </w:t>
+      </w:r>
+      <w:r>
+        <w:rPr>
+          <w:rFonts w:cstheme="minorHAnsi"/>
+        </w:rPr>
+        <w:t>which meets</w:t>
+      </w:r>
+      <w:r>
+        <w:rPr>
+          <w:rFonts w:cstheme="minorHAnsi"/>
+        </w:rPr>
+        <w:t xml:space="preserve"> weekly from October through June, to provide advice for real-time management of SWP operations to DWR, CDFW, and the Water Operation Management Team (WOMT) to minimize take of winter-run and spring-run Chinook salmon in the Delta.</w:t>
+      </w:r>
+    </w:p>
+    <w:p/>
     <w:sectPr>
       <w:pgSz w:w="12240" w:h="15840"/>
       <w:pgMar w:top="1440" w:right="1440" w:bottom="1440" w:left="1440" w:header="720" w:footer="720" w:gutter="0"/>
@@ -15,6 +719,475 @@
     </w:sectPr>
   </w:body>
 </w:document>
+</file>
+
+<file path=word/numbering.xml><?xml version="1.0" encoding="utf-8"?>
+<w:numbering xmlns:wpc="http://schemas.microsoft.com/office/word/2010/wordprocessingCanvas" xmlns:cx="http://schemas.microsoft.com/office/drawing/2014/chartex" xmlns:cx1="http://schemas.microsoft.com/office/drawing/2015/9/8/chartex" xmlns:cx2="http://schemas.microsoft.com/office/drawing/2015/10/21/chartex" xmlns:cx3="http://schemas.microsoft.com/office/drawing/2016/5/9/chartex" xmlns:cx4="http://schemas.microsoft.com/office/drawing/2016/5/10/chartex" xmlns:cx5="http://schemas.microsoft.com/office/drawing/2016/5/11/chartex" xmlns:cx6="http://schemas.microsoft.com/office/drawing/2016/5/12/chartex" xmlns:cx7="http://schemas.microsoft.com/office/drawing/2016/5/13/chartex" xmlns:cx8="http://schemas.microsoft.com/office/drawing/2016/5/14/chartex" xmlns:mc="http://schemas.openxmlformats.org/markup-compatibility/2006" xmlns:aink="http://schemas.microsoft.com/office/drawing/2016/ink" xmlns:am3d="http://schemas.microsoft.com/office/drawing/2017/model3d" xmlns:o="urn:schemas-microsoft-com:office:office" xmlns:oel="http://schemas.microsoft.com/office/2019/extlst" xmlns:r="http://schemas.openxmlformats.org/officeDocument/2006/relationships" xmlns:m="http://schemas.openxmlformats.org/officeDocument/2006/math" xmlns:v="urn:schemas-microsoft-com:vml" xmlns:wp14="http://schemas.microsoft.com/office/word/2010/wordprocessingDrawing" xmlns:wp="http://schemas.openxmlformats.org/drawingml/2006/wordprocessingDrawing" xmlns:w10="urn:schemas-microsoft-com:office:word" xmlns:w="http://schemas.openxmlformats.org/wordprocessingml/2006/main" xmlns:w14="http://schemas.microsoft.com/office/word/2010/wordml" xmlns:w15="http://schemas.microsoft.com/office/word/2012/wordml" xmlns:w16cex="http://schemas.microsoft.com/office/word/2018/wordml/cex" xmlns:w16cid="http://schemas.microsoft.com/office/word/2016/wordml/cid" xmlns:w16="http://schemas.microsoft.com/office/word/2018/wordml" xmlns:w16du="http://schemas.microsoft.com/office/word/2023/wordml/word16du" xmlns:w16sdtdh="http://schemas.microsoft.com/office/word/2020/wordml/sdtdatahash" xmlns:w16se="http://schemas.microsoft.com/office/word/2015/wordml/symex" xmlns:wpg="http://schemas.microsoft.com/office/word/2010/wordprocessingGroup" xmlns:wpi="http://schemas.microsoft.com/office/word/2010/wordprocessingInk" xmlns:wne="http://schemas.microsoft.com/office/word/2006/wordml" xmlns:wps="http://schemas.microsoft.com/office/word/2010/wordprocessingShape" mc:Ignorable="w14 w15 w16se w16cid w16 w16cex w16sdtdh wp14">
+  <w:abstractNum w:abstractNumId="0" w15:restartNumberingAfterBreak="0">
+    <w:nsid w:val="1E170071"/>
+    <w:multiLevelType w:val="multilevel"/>
+    <w:tmpl w:val="46660708"/>
+    <w:lvl w:ilvl="0">
+      <w:start w:val="4"/>
+      <w:numFmt w:val="decimal"/>
+      <w:lvlText w:val="%1."/>
+      <w:lvlJc w:val="left"/>
+      <w:pPr>
+        <w:tabs>
+          <w:tab w:val="num" w:pos="720"/>
+        </w:tabs>
+        <w:ind w:left="720" w:hanging="360"/>
+      </w:pPr>
+    </w:lvl>
+    <w:lvl w:ilvl="1" w:tentative="1">
+      <w:start w:val="1"/>
+      <w:numFmt w:val="decimal"/>
+      <w:lvlText w:val="%2."/>
+      <w:lvlJc w:val="left"/>
+      <w:pPr>
+        <w:tabs>
+          <w:tab w:val="num" w:pos="1440"/>
+        </w:tabs>
+        <w:ind w:left="1440" w:hanging="360"/>
+      </w:pPr>
+    </w:lvl>
+    <w:lvl w:ilvl="2" w:tentative="1">
+      <w:start w:val="1"/>
+      <w:numFmt w:val="decimal"/>
+      <w:lvlText w:val="%3."/>
+      <w:lvlJc w:val="left"/>
+      <w:pPr>
+        <w:tabs>
+          <w:tab w:val="num" w:pos="2160"/>
+        </w:tabs>
+        <w:ind w:left="2160" w:hanging="360"/>
+      </w:pPr>
+    </w:lvl>
+    <w:lvl w:ilvl="3" w:tentative="1">
+      <w:start w:val="1"/>
+      <w:numFmt w:val="decimal"/>
+      <w:lvlText w:val="%4."/>
+      <w:lvlJc w:val="left"/>
+      <w:pPr>
+        <w:tabs>
+          <w:tab w:val="num" w:pos="2880"/>
+        </w:tabs>
+        <w:ind w:left="2880" w:hanging="360"/>
+      </w:pPr>
+    </w:lvl>
+    <w:lvl w:ilvl="4" w:tentative="1">
+      <w:start w:val="1"/>
+      <w:numFmt w:val="decimal"/>
+      <w:lvlText w:val="%5."/>
+      <w:lvlJc w:val="left"/>
+      <w:pPr>
+        <w:tabs>
+          <w:tab w:val="num" w:pos="3600"/>
+        </w:tabs>
+        <w:ind w:left="3600" w:hanging="360"/>
+      </w:pPr>
+    </w:lvl>
+    <w:lvl w:ilvl="5" w:tentative="1">
+      <w:start w:val="1"/>
+      <w:numFmt w:val="decimal"/>
+      <w:lvlText w:val="%6."/>
+      <w:lvlJc w:val="left"/>
+      <w:pPr>
+        <w:tabs>
+          <w:tab w:val="num" w:pos="4320"/>
+        </w:tabs>
+        <w:ind w:left="4320" w:hanging="360"/>
+      </w:pPr>
+    </w:lvl>
+    <w:lvl w:ilvl="6" w:tentative="1">
+      <w:start w:val="1"/>
+      <w:numFmt w:val="decimal"/>
+      <w:lvlText w:val="%7."/>
+      <w:lvlJc w:val="left"/>
+      <w:pPr>
+        <w:tabs>
+          <w:tab w:val="num" w:pos="5040"/>
+        </w:tabs>
+        <w:ind w:left="5040" w:hanging="360"/>
+      </w:pPr>
+    </w:lvl>
+    <w:lvl w:ilvl="7" w:tentative="1">
+      <w:start w:val="1"/>
+      <w:numFmt w:val="decimal"/>
+      <w:lvlText w:val="%8."/>
+      <w:lvlJc w:val="left"/>
+      <w:pPr>
+        <w:tabs>
+          <w:tab w:val="num" w:pos="5760"/>
+        </w:tabs>
+        <w:ind w:left="5760" w:hanging="360"/>
+      </w:pPr>
+    </w:lvl>
+    <w:lvl w:ilvl="8" w:tentative="1">
+      <w:start w:val="1"/>
+      <w:numFmt w:val="decimal"/>
+      <w:lvlText w:val="%9."/>
+      <w:lvlJc w:val="left"/>
+      <w:pPr>
+        <w:tabs>
+          <w:tab w:val="num" w:pos="6480"/>
+        </w:tabs>
+        <w:ind w:left="6480" w:hanging="360"/>
+      </w:pPr>
+    </w:lvl>
+  </w:abstractNum>
+  <w:abstractNum w:abstractNumId="1" w15:restartNumberingAfterBreak="0">
+    <w:nsid w:val="436956BC"/>
+    <w:multiLevelType w:val="multilevel"/>
+    <w:tmpl w:val="43E40A26"/>
+    <w:lvl w:ilvl="0">
+      <w:start w:val="3"/>
+      <w:numFmt w:val="decimal"/>
+      <w:lvlText w:val="%1."/>
+      <w:lvlJc w:val="left"/>
+      <w:pPr>
+        <w:tabs>
+          <w:tab w:val="num" w:pos="720"/>
+        </w:tabs>
+        <w:ind w:left="720" w:hanging="360"/>
+      </w:pPr>
+    </w:lvl>
+    <w:lvl w:ilvl="1" w:tentative="1">
+      <w:start w:val="1"/>
+      <w:numFmt w:val="decimal"/>
+      <w:lvlText w:val="%2."/>
+      <w:lvlJc w:val="left"/>
+      <w:pPr>
+        <w:tabs>
+          <w:tab w:val="num" w:pos="1440"/>
+        </w:tabs>
+        <w:ind w:left="1440" w:hanging="360"/>
+      </w:pPr>
+    </w:lvl>
+    <w:lvl w:ilvl="2" w:tentative="1">
+      <w:start w:val="1"/>
+      <w:numFmt w:val="decimal"/>
+      <w:lvlText w:val="%3."/>
+      <w:lvlJc w:val="left"/>
+      <w:pPr>
+        <w:tabs>
+          <w:tab w:val="num" w:pos="2160"/>
+        </w:tabs>
+        <w:ind w:left="2160" w:hanging="360"/>
+      </w:pPr>
+    </w:lvl>
+    <w:lvl w:ilvl="3" w:tentative="1">
+      <w:start w:val="1"/>
+      <w:numFmt w:val="decimal"/>
+      <w:lvlText w:val="%4."/>
+      <w:lvlJc w:val="left"/>
+      <w:pPr>
+        <w:tabs>
+          <w:tab w:val="num" w:pos="2880"/>
+        </w:tabs>
+        <w:ind w:left="2880" w:hanging="360"/>
+      </w:pPr>
+    </w:lvl>
+    <w:lvl w:ilvl="4" w:tentative="1">
+      <w:start w:val="1"/>
+      <w:numFmt w:val="decimal"/>
+      <w:lvlText w:val="%5."/>
+      <w:lvlJc w:val="left"/>
+      <w:pPr>
+        <w:tabs>
+          <w:tab w:val="num" w:pos="3600"/>
+        </w:tabs>
+        <w:ind w:left="3600" w:hanging="360"/>
+      </w:pPr>
+    </w:lvl>
+    <w:lvl w:ilvl="5" w:tentative="1">
+      <w:start w:val="1"/>
+      <w:numFmt w:val="decimal"/>
+      <w:lvlText w:val="%6."/>
+      <w:lvlJc w:val="left"/>
+      <w:pPr>
+        <w:tabs>
+          <w:tab w:val="num" w:pos="4320"/>
+        </w:tabs>
+        <w:ind w:left="4320" w:hanging="360"/>
+      </w:pPr>
+    </w:lvl>
+    <w:lvl w:ilvl="6" w:tentative="1">
+      <w:start w:val="1"/>
+      <w:numFmt w:val="decimal"/>
+      <w:lvlText w:val="%7."/>
+      <w:lvlJc w:val="left"/>
+      <w:pPr>
+        <w:tabs>
+          <w:tab w:val="num" w:pos="5040"/>
+        </w:tabs>
+        <w:ind w:left="5040" w:hanging="360"/>
+      </w:pPr>
+    </w:lvl>
+    <w:lvl w:ilvl="7" w:tentative="1">
+      <w:start w:val="1"/>
+      <w:numFmt w:val="decimal"/>
+      <w:lvlText w:val="%8."/>
+      <w:lvlJc w:val="left"/>
+      <w:pPr>
+        <w:tabs>
+          <w:tab w:val="num" w:pos="5760"/>
+        </w:tabs>
+        <w:ind w:left="5760" w:hanging="360"/>
+      </w:pPr>
+    </w:lvl>
+    <w:lvl w:ilvl="8" w:tentative="1">
+      <w:start w:val="1"/>
+      <w:numFmt w:val="decimal"/>
+      <w:lvlText w:val="%9."/>
+      <w:lvlJc w:val="left"/>
+      <w:pPr>
+        <w:tabs>
+          <w:tab w:val="num" w:pos="6480"/>
+        </w:tabs>
+        <w:ind w:left="6480" w:hanging="360"/>
+      </w:pPr>
+    </w:lvl>
+  </w:abstractNum>
+  <w:abstractNum w:abstractNumId="2" w15:restartNumberingAfterBreak="0">
+    <w:nsid w:val="5312241C"/>
+    <w:multiLevelType w:val="multilevel"/>
+    <w:tmpl w:val="E70691E6"/>
+    <w:lvl w:ilvl="0">
+      <w:start w:val="1"/>
+      <w:numFmt w:val="decimal"/>
+      <w:lvlText w:val="%1."/>
+      <w:lvlJc w:val="left"/>
+      <w:pPr>
+        <w:tabs>
+          <w:tab w:val="num" w:pos="360"/>
+        </w:tabs>
+        <w:ind w:left="360" w:hanging="360"/>
+      </w:pPr>
+    </w:lvl>
+    <w:lvl w:ilvl="1" w:tentative="1">
+      <w:start w:val="1"/>
+      <w:numFmt w:val="decimal"/>
+      <w:lvlText w:val="%2."/>
+      <w:lvlJc w:val="left"/>
+      <w:pPr>
+        <w:tabs>
+          <w:tab w:val="num" w:pos="1080"/>
+        </w:tabs>
+        <w:ind w:left="1080" w:hanging="360"/>
+      </w:pPr>
+    </w:lvl>
+    <w:lvl w:ilvl="2" w:tentative="1">
+      <w:start w:val="1"/>
+      <w:numFmt w:val="decimal"/>
+      <w:lvlText w:val="%3."/>
+      <w:lvlJc w:val="left"/>
+      <w:pPr>
+        <w:tabs>
+          <w:tab w:val="num" w:pos="1800"/>
+        </w:tabs>
+        <w:ind w:left="1800" w:hanging="360"/>
+      </w:pPr>
+    </w:lvl>
+    <w:lvl w:ilvl="3" w:tentative="1">
+      <w:start w:val="1"/>
+      <w:numFmt w:val="decimal"/>
+      <w:lvlText w:val="%4."/>
+      <w:lvlJc w:val="left"/>
+      <w:pPr>
+        <w:tabs>
+          <w:tab w:val="num" w:pos="2520"/>
+        </w:tabs>
+        <w:ind w:left="2520" w:hanging="360"/>
+      </w:pPr>
+    </w:lvl>
+    <w:lvl w:ilvl="4" w:tentative="1">
+      <w:start w:val="1"/>
+      <w:numFmt w:val="decimal"/>
+      <w:lvlText w:val="%5."/>
+      <w:lvlJc w:val="left"/>
+      <w:pPr>
+        <w:tabs>
+          <w:tab w:val="num" w:pos="3240"/>
+        </w:tabs>
+        <w:ind w:left="3240" w:hanging="360"/>
+      </w:pPr>
+    </w:lvl>
+    <w:lvl w:ilvl="5" w:tentative="1">
+      <w:start w:val="1"/>
+      <w:numFmt w:val="decimal"/>
+      <w:lvlText w:val="%6."/>
+      <w:lvlJc w:val="left"/>
+      <w:pPr>
+        <w:tabs>
+          <w:tab w:val="num" w:pos="3960"/>
+        </w:tabs>
+        <w:ind w:left="3960" w:hanging="360"/>
+      </w:pPr>
+    </w:lvl>
+    <w:lvl w:ilvl="6" w:tentative="1">
+      <w:start w:val="1"/>
+      <w:numFmt w:val="decimal"/>
+      <w:lvlText w:val="%7."/>
+      <w:lvlJc w:val="left"/>
+      <w:pPr>
+        <w:tabs>
+          <w:tab w:val="num" w:pos="4680"/>
+        </w:tabs>
+        <w:ind w:left="4680" w:hanging="360"/>
+      </w:pPr>
+    </w:lvl>
+    <w:lvl w:ilvl="7" w:tentative="1">
+      <w:start w:val="1"/>
+      <w:numFmt w:val="decimal"/>
+      <w:lvlText w:val="%8."/>
+      <w:lvlJc w:val="left"/>
+      <w:pPr>
+        <w:tabs>
+          <w:tab w:val="num" w:pos="5400"/>
+        </w:tabs>
+        <w:ind w:left="5400" w:hanging="360"/>
+      </w:pPr>
+    </w:lvl>
+    <w:lvl w:ilvl="8" w:tentative="1">
+      <w:start w:val="1"/>
+      <w:numFmt w:val="decimal"/>
+      <w:lvlText w:val="%9."/>
+      <w:lvlJc w:val="left"/>
+      <w:pPr>
+        <w:tabs>
+          <w:tab w:val="num" w:pos="6120"/>
+        </w:tabs>
+        <w:ind w:left="6120" w:hanging="360"/>
+      </w:pPr>
+    </w:lvl>
+  </w:abstractNum>
+  <w:abstractNum w:abstractNumId="3" w15:restartNumberingAfterBreak="0">
+    <w:nsid w:val="5E314287"/>
+    <w:multiLevelType w:val="multilevel"/>
+    <w:tmpl w:val="C8E2169A"/>
+    <w:lvl w:ilvl="0">
+      <w:start w:val="2"/>
+      <w:numFmt w:val="decimal"/>
+      <w:lvlText w:val="%1."/>
+      <w:lvlJc w:val="left"/>
+      <w:pPr>
+        <w:tabs>
+          <w:tab w:val="num" w:pos="720"/>
+        </w:tabs>
+        <w:ind w:left="720" w:hanging="360"/>
+      </w:pPr>
+    </w:lvl>
+    <w:lvl w:ilvl="1" w:tentative="1">
+      <w:start w:val="1"/>
+      <w:numFmt w:val="decimal"/>
+      <w:lvlText w:val="%2."/>
+      <w:lvlJc w:val="left"/>
+      <w:pPr>
+        <w:tabs>
+          <w:tab w:val="num" w:pos="1440"/>
+        </w:tabs>
+        <w:ind w:left="1440" w:hanging="360"/>
+      </w:pPr>
+    </w:lvl>
+    <w:lvl w:ilvl="2" w:tentative="1">
+      <w:start w:val="1"/>
+      <w:numFmt w:val="decimal"/>
+      <w:lvlText w:val="%3."/>
+      <w:lvlJc w:val="left"/>
+      <w:pPr>
+        <w:tabs>
+          <w:tab w:val="num" w:pos="2160"/>
+        </w:tabs>
+        <w:ind w:left="2160" w:hanging="360"/>
+      </w:pPr>
+    </w:lvl>
+    <w:lvl w:ilvl="3" w:tentative="1">
+      <w:start w:val="1"/>
+      <w:numFmt w:val="decimal"/>
+      <w:lvlText w:val="%4."/>
+      <w:lvlJc w:val="left"/>
+      <w:pPr>
+        <w:tabs>
+          <w:tab w:val="num" w:pos="2880"/>
+        </w:tabs>
+        <w:ind w:left="2880" w:hanging="360"/>
+      </w:pPr>
+    </w:lvl>
+    <w:lvl w:ilvl="4" w:tentative="1">
+      <w:start w:val="1"/>
+      <w:numFmt w:val="decimal"/>
+      <w:lvlText w:val="%5."/>
+      <w:lvlJc w:val="left"/>
+      <w:pPr>
+        <w:tabs>
+          <w:tab w:val="num" w:pos="3600"/>
+        </w:tabs>
+        <w:ind w:left="3600" w:hanging="360"/>
+      </w:pPr>
+    </w:lvl>
+    <w:lvl w:ilvl="5" w:tentative="1">
+      <w:start w:val="1"/>
+      <w:numFmt w:val="decimal"/>
+      <w:lvlText w:val="%6."/>
+      <w:lvlJc w:val="left"/>
+      <w:pPr>
+        <w:tabs>
+          <w:tab w:val="num" w:pos="4320"/>
+        </w:tabs>
+        <w:ind w:left="4320" w:hanging="360"/>
+      </w:pPr>
+    </w:lvl>
+    <w:lvl w:ilvl="6" w:tentative="1">
+      <w:start w:val="1"/>
+      <w:numFmt w:val="decimal"/>
+      <w:lvlText w:val="%7."/>
+      <w:lvlJc w:val="left"/>
+      <w:pPr>
+        <w:tabs>
+          <w:tab w:val="num" w:pos="5040"/>
+        </w:tabs>
+        <w:ind w:left="5040" w:hanging="360"/>
+      </w:pPr>
+    </w:lvl>
+    <w:lvl w:ilvl="7" w:tentative="1">
+      <w:start w:val="1"/>
+      <w:numFmt w:val="decimal"/>
+      <w:lvlText w:val="%8."/>
+      <w:lvlJc w:val="left"/>
+      <w:pPr>
+        <w:tabs>
+          <w:tab w:val="num" w:pos="5760"/>
+        </w:tabs>
+        <w:ind w:left="5760" w:hanging="360"/>
+      </w:pPr>
+    </w:lvl>
+    <w:lvl w:ilvl="8" w:tentative="1">
+      <w:start w:val="1"/>
+      <w:numFmt w:val="decimal"/>
+      <w:lvlText w:val="%9."/>
+      <w:lvlJc w:val="left"/>
+      <w:pPr>
+        <w:tabs>
+          <w:tab w:val="num" w:pos="6480"/>
+        </w:tabs>
+        <w:ind w:left="6480" w:hanging="360"/>
+      </w:pPr>
+    </w:lvl>
+  </w:abstractNum>
+  <w:num w:numId="1" w16cid:durableId="1778794390">
+    <w:abstractNumId w:val="2"/>
+  </w:num>
+  <w:num w:numId="2" w16cid:durableId="390615918">
+    <w:abstractNumId w:val="3"/>
+  </w:num>
+  <w:num w:numId="3" w16cid:durableId="2096244168">
+    <w:abstractNumId w:val="1"/>
+  </w:num>
+  <w:num w:numId="4" w16cid:durableId="694232856">
+    <w:abstractNumId w:val="0"/>
+  </w:num>
+</w:numbering>
 </file>
 
 <file path=word/styles.xml><?xml version="1.0" encoding="utf-8"?>
@@ -479,6 +1652,29 @@
       <w:lang w:eastAsia="zh-CN"/>
     </w:rPr>
   </w:style>
+  <w:style w:type="paragraph" w:customStyle="1" w:styleId="paragraph">
+    <w:name w:val="paragraph"/>
+    <w:basedOn w:val="Normal"/>
+    <w:rsid w:val="00053985"/>
+    <w:pPr>
+      <w:spacing w:before="100" w:beforeAutospacing="1" w:after="100" w:afterAutospacing="1" w:line="240" w:lineRule="auto"/>
+    </w:pPr>
+    <w:rPr>
+      <w:rFonts w:ascii="Times New Roman" w:eastAsia="Times New Roman" w:hAnsi="Times New Roman" w:cs="Times New Roman"/>
+      <w:sz w:val="24"/>
+      <w:szCs w:val="24"/>
+    </w:rPr>
+  </w:style>
+  <w:style w:type="character" w:customStyle="1" w:styleId="normaltextrun">
+    <w:name w:val="normaltextrun"/>
+    <w:basedOn w:val="DefaultParagraphFont"/>
+    <w:rsid w:val="00053985"/>
+  </w:style>
+  <w:style w:type="character" w:customStyle="1" w:styleId="eop">
+    <w:name w:val="eop"/>
+    <w:basedOn w:val="DefaultParagraphFont"/>
+    <w:rsid w:val="00053985"/>
+  </w:style>
 </w:styles>
 </file>
 
@@ -768,6 +1964,15 @@
 </file>
 
 <file path=customXml/item1.xml><?xml version="1.0" encoding="utf-8"?>
+<?mso-contentType ?>
+<FormTemplates xmlns="http://schemas.microsoft.com/sharepoint/v3/contenttype/forms">
+  <Display>DocumentLibraryForm</Display>
+  <Edit>DocumentLibraryForm</Edit>
+  <New>DocumentLibraryForm</New>
+</FormTemplates>
+</file>
+
+<file path=customXml/item2.xml><?xml version="1.0" encoding="utf-8"?>
 <ct:contentTypeSchema xmlns:ct="http://schemas.microsoft.com/office/2006/metadata/contentType" xmlns:ma="http://schemas.microsoft.com/office/2006/metadata/properties/metaAttributes" ct:_="" ma:_="" ma:contentTypeName="Document" ma:contentTypeID="0x01010062F3A0D97C24D44188E22ED6BF629E5F" ma:contentTypeVersion="11" ma:contentTypeDescription="Create a new document." ma:contentTypeScope="" ma:versionID="d417724eab557a4a1613df09cf549db5">
   <xsd:schema xmlns:xsd="http://www.w3.org/2001/XMLSchema" xmlns:xs="http://www.w3.org/2001/XMLSchema" xmlns:p="http://schemas.microsoft.com/office/2006/metadata/properties" xmlns:ns2="0babd99f-cddb-4efe-bfbd-78b0de5d1c16" targetNamespace="http://schemas.microsoft.com/office/2006/metadata/properties" ma:root="true" ma:fieldsID="452ce7caafae2949ffe48c11a29016ca" ns2:_="">
     <xsd:import namespace="0babd99f-cddb-4efe-bfbd-78b0de5d1c16"/>
@@ -957,15 +2162,6 @@
 </ct:contentTypeSchema>
 </file>
 
-<file path=customXml/item2.xml><?xml version="1.0" encoding="utf-8"?>
-<?mso-contentType ?>
-<FormTemplates xmlns="http://schemas.microsoft.com/sharepoint/v3/contenttype/forms">
-  <Display>DocumentLibraryForm</Display>
-  <Edit>DocumentLibraryForm</Edit>
-  <New>DocumentLibraryForm</New>
-</FormTemplates>
-</file>
-
 <file path=customXml/item3.xml><?xml version="1.0" encoding="utf-8"?>
 <p:properties xmlns:p="http://schemas.microsoft.com/office/2006/metadata/properties" xmlns:xsi="http://www.w3.org/2001/XMLSchema-instance" xmlns:pc="http://schemas.microsoft.com/office/infopath/2007/PartnerControls">
   <documentManagement/>
@@ -973,6 +2169,14 @@
 </file>
 
 <file path=customXml/itemProps1.xml><?xml version="1.0" encoding="utf-8"?>
+<ds:datastoreItem xmlns:ds="http://schemas.openxmlformats.org/officeDocument/2006/customXml" ds:itemID="{DE21C82F-5AF4-438F-920C-9ED547137811}">
+  <ds:schemaRefs>
+    <ds:schemaRef ds:uri="http://schemas.microsoft.com/sharepoint/v3/contenttype/forms"/>
+  </ds:schemaRefs>
+</ds:datastoreItem>
+</file>
+
+<file path=customXml/itemProps2.xml><?xml version="1.0" encoding="utf-8"?>
 <ds:datastoreItem xmlns:ds="http://schemas.openxmlformats.org/officeDocument/2006/customXml" ds:itemID="{C4DDF034-AC63-4FC8-93D1-A8F2D2B860B0}">
   <ds:schemaRefs>
     <ds:schemaRef ds:uri="http://schemas.microsoft.com/office/2006/metadata/contentType"/>
@@ -990,14 +2194,6 @@
 </ds:datastoreItem>
 </file>
 
-<file path=customXml/itemProps2.xml><?xml version="1.0" encoding="utf-8"?>
-<ds:datastoreItem xmlns:ds="http://schemas.openxmlformats.org/officeDocument/2006/customXml" ds:itemID="{DE21C82F-5AF4-438F-920C-9ED547137811}">
-  <ds:schemaRefs>
-    <ds:schemaRef ds:uri="http://schemas.microsoft.com/sharepoint/v3/contenttype/forms"/>
-  </ds:schemaRefs>
-</ds:datastoreItem>
-</file>
-
 <file path=customXml/itemProps3.xml><?xml version="1.0" encoding="utf-8"?>
 <ds:datastoreItem xmlns:ds="http://schemas.openxmlformats.org/officeDocument/2006/customXml" ds:itemID="{54AF356A-2E96-4152-B308-A06835208F42}">
   <ds:schemaRefs>

</xml_diff>

<commit_message>
adds language to metadata, corrects personnel listed
</commit_message>
<xml_diff>
--- a/data-raw/metadata/abstract.docx
+++ b/data-raw/metadata/abstract.docx
@@ -1,6 +1,6 @@
 
 <file path=word/document.xml><?xml version="1.0" encoding="utf-8"?>
-<w:document xmlns:wpc="http://schemas.microsoft.com/office/word/2010/wordprocessingCanvas" xmlns:cx="http://schemas.microsoft.com/office/drawing/2014/chartex" xmlns:cx1="http://schemas.microsoft.com/office/drawing/2015/9/8/chartex" xmlns:cx2="http://schemas.microsoft.com/office/drawing/2015/10/21/chartex" xmlns:cx3="http://schemas.microsoft.com/office/drawing/2016/5/9/chartex" xmlns:cx4="http://schemas.microsoft.com/office/drawing/2016/5/10/chartex" xmlns:cx5="http://schemas.microsoft.com/office/drawing/2016/5/11/chartex" xmlns:cx6="http://schemas.microsoft.com/office/drawing/2016/5/12/chartex" xmlns:cx7="http://schemas.microsoft.com/office/drawing/2016/5/13/chartex" xmlns:cx8="http://schemas.microsoft.com/office/drawing/2016/5/14/chartex" xmlns:mc="http://schemas.openxmlformats.org/markup-compatibility/2006" xmlns:aink="http://schemas.microsoft.com/office/drawing/2016/ink" xmlns:am3d="http://schemas.microsoft.com/office/drawing/2017/model3d" xmlns:o="urn:schemas-microsoft-com:office:office" xmlns:oel="http://schemas.microsoft.com/office/2019/extlst" xmlns:r="http://schemas.openxmlformats.org/officeDocument/2006/relationships" xmlns:m="http://schemas.openxmlformats.org/officeDocument/2006/math" xmlns:v="urn:schemas-microsoft-com:vml" xmlns:wp14="http://schemas.microsoft.com/office/word/2010/wordprocessingDrawing" xmlns:wp="http://schemas.openxmlformats.org/drawingml/2006/wordprocessingDrawing" xmlns:w10="urn:schemas-microsoft-com:office:word" xmlns:w="http://schemas.openxmlformats.org/wordprocessingml/2006/main" xmlns:w14="http://schemas.microsoft.com/office/word/2010/wordml" xmlns:w15="http://schemas.microsoft.com/office/word/2012/wordml" xmlns:w16cex="http://schemas.microsoft.com/office/word/2018/wordml/cex" xmlns:w16cid="http://schemas.microsoft.com/office/word/2016/wordml/cid" xmlns:w16="http://schemas.microsoft.com/office/word/2018/wordml" xmlns:w16du="http://schemas.microsoft.com/office/word/2023/wordml/word16du" xmlns:w16sdtdh="http://schemas.microsoft.com/office/word/2020/wordml/sdtdatahash" xmlns:w16se="http://schemas.microsoft.com/office/word/2015/wordml/symex" xmlns:wpg="http://schemas.microsoft.com/office/word/2010/wordprocessingGroup" xmlns:wpi="http://schemas.microsoft.com/office/word/2010/wordprocessingInk" xmlns:wne="http://schemas.microsoft.com/office/word/2006/wordml" xmlns:wps="http://schemas.microsoft.com/office/word/2010/wordprocessingShape" mc:Ignorable="w14 w15 w16se w16cid w16 w16cex w16sdtdh wp14">
+<w:document xmlns:wpc="http://schemas.microsoft.com/office/word/2010/wordprocessingCanvas" xmlns:cx="http://schemas.microsoft.com/office/drawing/2014/chartex" xmlns:cx1="http://schemas.microsoft.com/office/drawing/2015/9/8/chartex" xmlns:cx2="http://schemas.microsoft.com/office/drawing/2015/10/21/chartex" xmlns:cx3="http://schemas.microsoft.com/office/drawing/2016/5/9/chartex" xmlns:cx4="http://schemas.microsoft.com/office/drawing/2016/5/10/chartex" xmlns:cx5="http://schemas.microsoft.com/office/drawing/2016/5/11/chartex" xmlns:cx6="http://schemas.microsoft.com/office/drawing/2016/5/12/chartex" xmlns:cx7="http://schemas.microsoft.com/office/drawing/2016/5/13/chartex" xmlns:cx8="http://schemas.microsoft.com/office/drawing/2016/5/14/chartex" xmlns:mc="http://schemas.openxmlformats.org/markup-compatibility/2006" xmlns:aink="http://schemas.microsoft.com/office/drawing/2016/ink" xmlns:am3d="http://schemas.microsoft.com/office/drawing/2017/model3d" xmlns:o="urn:schemas-microsoft-com:office:office" xmlns:oel="http://schemas.microsoft.com/office/2019/extlst" xmlns:r="http://schemas.openxmlformats.org/officeDocument/2006/relationships" xmlns:m="http://schemas.openxmlformats.org/officeDocument/2006/math" xmlns:v="urn:schemas-microsoft-com:vml" xmlns:wp14="http://schemas.microsoft.com/office/word/2010/wordprocessingDrawing" xmlns:wp="http://schemas.openxmlformats.org/drawingml/2006/wordprocessingDrawing" xmlns:w10="urn:schemas-microsoft-com:office:word" xmlns:w="http://schemas.openxmlformats.org/wordprocessingml/2006/main" xmlns:w14="http://schemas.microsoft.com/office/word/2010/wordml" xmlns:w15="http://schemas.microsoft.com/office/word/2012/wordml" xmlns:w16cex="http://schemas.microsoft.com/office/word/2018/wordml/cex" xmlns:w16cid="http://schemas.microsoft.com/office/word/2016/wordml/cid" xmlns:w16="http://schemas.microsoft.com/office/word/2018/wordml" xmlns:w16du="http://schemas.microsoft.com/office/word/2023/wordml/word16du" xmlns:w16sdtdh="http://schemas.microsoft.com/office/word/2020/wordml/sdtdatahash" xmlns:w16se="http://schemas.microsoft.com/office/word/2015/wordml/symex" xmlns:wpg="http://schemas.microsoft.com/office/word/2010/wordprocessingGroup" xmlns:wpi="http://schemas.microsoft.com/office/word/2010/wordprocessingInk" xmlns:wne="http://schemas.microsoft.com/office/word/2006/wordml" xmlns:wps="http://schemas.microsoft.com/office/word/2010/wordprocessingShape" mc:Ignorable="w14 w15 w16se w16cid w16 w16cex w16sdtdh w16du wp14">
   <w:body>
     <w:p>
       <w:pPr>
@@ -637,80 +637,56 @@
         <w:rPr>
           <w:rFonts w:cstheme="minorHAnsi"/>
         </w:rPr>
-        <w:t>Salmonid data collected from the Knights Landing RST, among other datasets, is also used by the Salmon Monitoring Team (</w:t>
-      </w:r>
-      <w:proofErr w:type="spellStart"/>
+        <w:t xml:space="preserve">Salmonid data collected from the Knights Landing RST, among other datasets, is also used by the Salmon Monitoring Team (SaMT) to </w:t>
+      </w:r>
       <w:r>
         <w:rPr>
           <w:rFonts w:cstheme="minorHAnsi"/>
         </w:rPr>
-        <w:t>SaMT</w:t>
-      </w:r>
-      <w:proofErr w:type="spellEnd"/>
+        <w:t xml:space="preserve">understand the movement of juvenile salmon in the Sacramento River </w:t>
+      </w:r>
       <w:r>
         <w:rPr>
           <w:rFonts w:cstheme="minorHAnsi"/>
         </w:rPr>
-        <w:t xml:space="preserve">) to </w:t>
+        <w:t xml:space="preserve">Watershed </w:t>
       </w:r>
       <w:r>
         <w:rPr>
           <w:rFonts w:cstheme="minorHAnsi"/>
         </w:rPr>
-        <w:t xml:space="preserve">understand the movement of juvenile salmon in the Sacramento River </w:t>
+        <w:t>to estimate the number of winter-run and spring-run Chinook salmon that have entered the Delta.</w:t>
       </w:r>
       <w:r>
         <w:rPr>
           <w:rFonts w:cstheme="minorHAnsi"/>
         </w:rPr>
-        <w:t xml:space="preserve">Watershed </w:t>
+        <w:t xml:space="preserve"> SaMT is a real-time operations monitoring team required by </w:t>
       </w:r>
       <w:r>
         <w:rPr>
           <w:rFonts w:cstheme="minorHAnsi"/>
         </w:rPr>
-        <w:t>to estimate the number of winter-run and spring-run Chinook salmon that have entered the Delta.</w:t>
+        <w:t xml:space="preserve">Condition of Approval 8.1.2 of the ITP </w:t>
       </w:r>
       <w:r>
         <w:rPr>
           <w:rFonts w:cstheme="minorHAnsi"/>
         </w:rPr>
-        <w:t xml:space="preserve"> </w:t>
-      </w:r>
-      <w:proofErr w:type="spellStart"/>
+        <w:t>which meets</w:t>
+      </w:r>
       <w:r>
         <w:rPr>
           <w:rFonts w:cstheme="minorHAnsi"/>
         </w:rPr>
-        <w:t>SaMT</w:t>
-      </w:r>
-      <w:proofErr w:type="spellEnd"/>
-      <w:r>
-        <w:rPr>
-          <w:rFonts w:cstheme="minorHAnsi"/>
-        </w:rPr>
-        <w:t xml:space="preserve"> is a real-time operations monitoring team required by </w:t>
-      </w:r>
-      <w:r>
-        <w:rPr>
-          <w:rFonts w:cstheme="minorHAnsi"/>
-        </w:rPr>
-        <w:t xml:space="preserve">Condition of Approval 8.1.2 of the ITP </w:t>
-      </w:r>
-      <w:r>
-        <w:rPr>
-          <w:rFonts w:cstheme="minorHAnsi"/>
-        </w:rPr>
-        <w:t>which meets</w:t>
-      </w:r>
-      <w:r>
-        <w:rPr>
-          <w:rFonts w:cstheme="minorHAnsi"/>
-        </w:rPr>
         <w:t xml:space="preserve"> weekly from October through June, to provide advice for real-time management of SWP operations to DWR, CDFW, and the Water Operation Management Team (WOMT) to minimize take of winter-run and spring-run Chinook salmon in the Delta.</w:t>
       </w:r>
     </w:p>
-    <w:p/>
+    <w:p>
+      <w:r>
+        <w:t>Note: data within the current year’s monitoring season are considered provisional.</w:t>
+      </w:r>
+    </w:p>
     <w:sectPr>
       <w:pgSz w:w="12240" w:h="15840"/>
       <w:pgMar w:top="1440" w:right="1440" w:bottom="1440" w:left="1440" w:header="720" w:footer="720" w:gutter="0"/>
@@ -722,7 +698,7 @@
 </file>
 
 <file path=word/numbering.xml><?xml version="1.0" encoding="utf-8"?>
-<w:numbering xmlns:wpc="http://schemas.microsoft.com/office/word/2010/wordprocessingCanvas" xmlns:cx="http://schemas.microsoft.com/office/drawing/2014/chartex" xmlns:cx1="http://schemas.microsoft.com/office/drawing/2015/9/8/chartex" xmlns:cx2="http://schemas.microsoft.com/office/drawing/2015/10/21/chartex" xmlns:cx3="http://schemas.microsoft.com/office/drawing/2016/5/9/chartex" xmlns:cx4="http://schemas.microsoft.com/office/drawing/2016/5/10/chartex" xmlns:cx5="http://schemas.microsoft.com/office/drawing/2016/5/11/chartex" xmlns:cx6="http://schemas.microsoft.com/office/drawing/2016/5/12/chartex" xmlns:cx7="http://schemas.microsoft.com/office/drawing/2016/5/13/chartex" xmlns:cx8="http://schemas.microsoft.com/office/drawing/2016/5/14/chartex" xmlns:mc="http://schemas.openxmlformats.org/markup-compatibility/2006" xmlns:aink="http://schemas.microsoft.com/office/drawing/2016/ink" xmlns:am3d="http://schemas.microsoft.com/office/drawing/2017/model3d" xmlns:o="urn:schemas-microsoft-com:office:office" xmlns:oel="http://schemas.microsoft.com/office/2019/extlst" xmlns:r="http://schemas.openxmlformats.org/officeDocument/2006/relationships" xmlns:m="http://schemas.openxmlformats.org/officeDocument/2006/math" xmlns:v="urn:schemas-microsoft-com:vml" xmlns:wp14="http://schemas.microsoft.com/office/word/2010/wordprocessingDrawing" xmlns:wp="http://schemas.openxmlformats.org/drawingml/2006/wordprocessingDrawing" xmlns:w10="urn:schemas-microsoft-com:office:word" xmlns:w="http://schemas.openxmlformats.org/wordprocessingml/2006/main" xmlns:w14="http://schemas.microsoft.com/office/word/2010/wordml" xmlns:w15="http://schemas.microsoft.com/office/word/2012/wordml" xmlns:w16cex="http://schemas.microsoft.com/office/word/2018/wordml/cex" xmlns:w16cid="http://schemas.microsoft.com/office/word/2016/wordml/cid" xmlns:w16="http://schemas.microsoft.com/office/word/2018/wordml" xmlns:w16du="http://schemas.microsoft.com/office/word/2023/wordml/word16du" xmlns:w16sdtdh="http://schemas.microsoft.com/office/word/2020/wordml/sdtdatahash" xmlns:w16se="http://schemas.microsoft.com/office/word/2015/wordml/symex" xmlns:wpg="http://schemas.microsoft.com/office/word/2010/wordprocessingGroup" xmlns:wpi="http://schemas.microsoft.com/office/word/2010/wordprocessingInk" xmlns:wne="http://schemas.microsoft.com/office/word/2006/wordml" xmlns:wps="http://schemas.microsoft.com/office/word/2010/wordprocessingShape" mc:Ignorable="w14 w15 w16se w16cid w16 w16cex w16sdtdh wp14">
+<w:numbering xmlns:wpc="http://schemas.microsoft.com/office/word/2010/wordprocessingCanvas" xmlns:cx="http://schemas.microsoft.com/office/drawing/2014/chartex" xmlns:cx1="http://schemas.microsoft.com/office/drawing/2015/9/8/chartex" xmlns:cx2="http://schemas.microsoft.com/office/drawing/2015/10/21/chartex" xmlns:cx3="http://schemas.microsoft.com/office/drawing/2016/5/9/chartex" xmlns:cx4="http://schemas.microsoft.com/office/drawing/2016/5/10/chartex" xmlns:cx5="http://schemas.microsoft.com/office/drawing/2016/5/11/chartex" xmlns:cx6="http://schemas.microsoft.com/office/drawing/2016/5/12/chartex" xmlns:cx7="http://schemas.microsoft.com/office/drawing/2016/5/13/chartex" xmlns:cx8="http://schemas.microsoft.com/office/drawing/2016/5/14/chartex" xmlns:mc="http://schemas.openxmlformats.org/markup-compatibility/2006" xmlns:aink="http://schemas.microsoft.com/office/drawing/2016/ink" xmlns:am3d="http://schemas.microsoft.com/office/drawing/2017/model3d" xmlns:o="urn:schemas-microsoft-com:office:office" xmlns:oel="http://schemas.microsoft.com/office/2019/extlst" xmlns:r="http://schemas.openxmlformats.org/officeDocument/2006/relationships" xmlns:m="http://schemas.openxmlformats.org/officeDocument/2006/math" xmlns:v="urn:schemas-microsoft-com:vml" xmlns:wp14="http://schemas.microsoft.com/office/word/2010/wordprocessingDrawing" xmlns:wp="http://schemas.openxmlformats.org/drawingml/2006/wordprocessingDrawing" xmlns:w10="urn:schemas-microsoft-com:office:word" xmlns:w="http://schemas.openxmlformats.org/wordprocessingml/2006/main" xmlns:w14="http://schemas.microsoft.com/office/word/2010/wordml" xmlns:w15="http://schemas.microsoft.com/office/word/2012/wordml" xmlns:w16cex="http://schemas.microsoft.com/office/word/2018/wordml/cex" xmlns:w16cid="http://schemas.microsoft.com/office/word/2016/wordml/cid" xmlns:w16="http://schemas.microsoft.com/office/word/2018/wordml" xmlns:w16du="http://schemas.microsoft.com/office/word/2023/wordml/word16du" xmlns:w16sdtdh="http://schemas.microsoft.com/office/word/2020/wordml/sdtdatahash" xmlns:w16se="http://schemas.microsoft.com/office/word/2015/wordml/symex" xmlns:wpg="http://schemas.microsoft.com/office/word/2010/wordprocessingGroup" xmlns:wpi="http://schemas.microsoft.com/office/word/2010/wordprocessingInk" xmlns:wne="http://schemas.microsoft.com/office/word/2006/wordml" xmlns:wps="http://schemas.microsoft.com/office/word/2010/wordprocessingShape" mc:Ignorable="w14 w15 w16se w16cid w16 w16cex w16sdtdh w16du wp14">
   <w:abstractNum w:abstractNumId="0" w15:restartNumberingAfterBreak="0">
     <w:nsid w:val="1E170071"/>
     <w:multiLevelType w:val="multilevel"/>
@@ -1191,7 +1167,7 @@
 </file>
 
 <file path=word/styles.xml><?xml version="1.0" encoding="utf-8"?>
-<w:styles xmlns:mc="http://schemas.openxmlformats.org/markup-compatibility/2006" xmlns:r="http://schemas.openxmlformats.org/officeDocument/2006/relationships" xmlns:w="http://schemas.openxmlformats.org/wordprocessingml/2006/main" xmlns:w14="http://schemas.microsoft.com/office/word/2010/wordml" xmlns:w15="http://schemas.microsoft.com/office/word/2012/wordml" xmlns:w16cex="http://schemas.microsoft.com/office/word/2018/wordml/cex" xmlns:w16cid="http://schemas.microsoft.com/office/word/2016/wordml/cid" xmlns:w16="http://schemas.microsoft.com/office/word/2018/wordml" xmlns:w16sdtdh="http://schemas.microsoft.com/office/word/2020/wordml/sdtdatahash" xmlns:w16se="http://schemas.microsoft.com/office/word/2015/wordml/symex" mc:Ignorable="w14 w15 w16se w16cid w16 w16cex w16sdtdh">
+<w:styles xmlns:mc="http://schemas.openxmlformats.org/markup-compatibility/2006" xmlns:r="http://schemas.openxmlformats.org/officeDocument/2006/relationships" xmlns:w="http://schemas.openxmlformats.org/wordprocessingml/2006/main" xmlns:w14="http://schemas.microsoft.com/office/word/2010/wordml" xmlns:w15="http://schemas.microsoft.com/office/word/2012/wordml" xmlns:w16cex="http://schemas.microsoft.com/office/word/2018/wordml/cex" xmlns:w16cid="http://schemas.microsoft.com/office/word/2016/wordml/cid" xmlns:w16="http://schemas.microsoft.com/office/word/2018/wordml" xmlns:w16du="http://schemas.microsoft.com/office/word/2023/wordml/word16du" xmlns:w16sdtdh="http://schemas.microsoft.com/office/word/2020/wordml/sdtdatahash" xmlns:w16se="http://schemas.microsoft.com/office/word/2015/wordml/symex" mc:Ignorable="w14 w15 w16se w16cid w16 w16cex w16sdtdh w16du">
   <w:docDefaults>
     <w:rPrDefault>
       <w:rPr>
@@ -1614,7 +1590,6 @@
   <w:style w:type="character" w:default="1" w:styleId="DefaultParagraphFont">
     <w:name w:val="Default Paragraph Font"/>
     <w:uiPriority w:val="1"/>
-    <w:semiHidden/>
     <w:unhideWhenUsed/>
   </w:style>
   <w:style w:type="table" w:default="1" w:styleId="TableNormal">
@@ -1964,12 +1939,9 @@
 </file>
 
 <file path=customXml/item1.xml><?xml version="1.0" encoding="utf-8"?>
-<?mso-contentType ?>
-<FormTemplates xmlns="http://schemas.microsoft.com/sharepoint/v3/contenttype/forms">
-  <Display>DocumentLibraryForm</Display>
-  <Edit>DocumentLibraryForm</Edit>
-  <New>DocumentLibraryForm</New>
-</FormTemplates>
+<p:properties xmlns:p="http://schemas.microsoft.com/office/2006/metadata/properties" xmlns:xsi="http://www.w3.org/2001/XMLSchema-instance" xmlns:pc="http://schemas.microsoft.com/office/infopath/2007/PartnerControls">
+  <documentManagement/>
+</p:properties>
 </file>
 
 <file path=customXml/item2.xml><?xml version="1.0" encoding="utf-8"?>
@@ -2163,15 +2135,19 @@
 </file>
 
 <file path=customXml/item3.xml><?xml version="1.0" encoding="utf-8"?>
-<p:properties xmlns:p="http://schemas.microsoft.com/office/2006/metadata/properties" xmlns:xsi="http://www.w3.org/2001/XMLSchema-instance" xmlns:pc="http://schemas.microsoft.com/office/infopath/2007/PartnerControls">
-  <documentManagement/>
-</p:properties>
+<?mso-contentType ?>
+<FormTemplates xmlns="http://schemas.microsoft.com/sharepoint/v3/contenttype/forms">
+  <Display>DocumentLibraryForm</Display>
+  <Edit>DocumentLibraryForm</Edit>
+  <New>DocumentLibraryForm</New>
+</FormTemplates>
 </file>
 
 <file path=customXml/itemProps1.xml><?xml version="1.0" encoding="utf-8"?>
-<ds:datastoreItem xmlns:ds="http://schemas.openxmlformats.org/officeDocument/2006/customXml" ds:itemID="{DE21C82F-5AF4-438F-920C-9ED547137811}">
+<ds:datastoreItem xmlns:ds="http://schemas.openxmlformats.org/officeDocument/2006/customXml" ds:itemID="{54AF356A-2E96-4152-B308-A06835208F42}">
   <ds:schemaRefs>
-    <ds:schemaRef ds:uri="http://schemas.microsoft.com/sharepoint/v3/contenttype/forms"/>
+    <ds:schemaRef ds:uri="http://schemas.microsoft.com/office/2006/metadata/properties"/>
+    <ds:schemaRef ds:uri="http://schemas.microsoft.com/office/infopath/2007/PartnerControls"/>
   </ds:schemaRefs>
 </ds:datastoreItem>
 </file>
@@ -2195,10 +2171,9 @@
 </file>
 
 <file path=customXml/itemProps3.xml><?xml version="1.0" encoding="utf-8"?>
-<ds:datastoreItem xmlns:ds="http://schemas.openxmlformats.org/officeDocument/2006/customXml" ds:itemID="{54AF356A-2E96-4152-B308-A06835208F42}">
+<ds:datastoreItem xmlns:ds="http://schemas.openxmlformats.org/officeDocument/2006/customXml" ds:itemID="{DE21C82F-5AF4-438F-920C-9ED547137811}">
   <ds:schemaRefs>
-    <ds:schemaRef ds:uri="http://schemas.microsoft.com/office/2006/metadata/properties"/>
-    <ds:schemaRef ds:uri="http://schemas.microsoft.com/office/infopath/2007/PartnerControls"/>
+    <ds:schemaRef ds:uri="http://schemas.microsoft.com/sharepoint/v3/contenttype/forms"/>
   </ds:schemaRefs>
 </ds:datastoreItem>
 </file>
</xml_diff>